<commit_message>
103124 | Renamed File System
</commit_message>
<xml_diff>
--- a/external/dev/lore.docx
+++ b/external/dev/lore.docx
@@ -4,23 +4,43 @@
   <w:body>
     <w:p>
       <w:pPr>
-        <w:spacing w:line="240" w:lineRule="auto"/>
+        <w:spacing w:line="276" w:lineRule="auto"/>
         <w:jc w:val="both"/>
         <w:rPr>
           <w:i/>
           <w:iCs/>
-          <w:sz w:val="20"/>
-          <w:szCs w:val="20"/>
+          <w:sz w:val="18"/>
+          <w:szCs w:val="18"/>
         </w:rPr>
       </w:pPr>
       <w:r>
         <w:rPr>
           <w:i/>
           <w:iCs/>
-          <w:sz w:val="20"/>
-          <w:szCs w:val="20"/>
+          <w:sz w:val="18"/>
+          <w:szCs w:val="18"/>
         </w:rPr>
-        <w:t>If you are a data miner, and you saw this document. Props to you. Just do not spoil everything you knucklehead.</w:t>
+        <w:t xml:space="preserve">If you are a data miner, and you saw this document. Props to you. Just do not spoil everything </w:t>
+      </w:r>
+      <w:proofErr w:type="gramStart"/>
+      <w:r>
+        <w:rPr>
+          <w:i/>
+          <w:iCs/>
+          <w:sz w:val="18"/>
+          <w:szCs w:val="18"/>
+        </w:rPr>
+        <w:t>you</w:t>
+      </w:r>
+      <w:proofErr w:type="gramEnd"/>
+      <w:r>
+        <w:rPr>
+          <w:i/>
+          <w:iCs/>
+          <w:sz w:val="18"/>
+          <w:szCs w:val="18"/>
+        </w:rPr>
+        <w:t xml:space="preserve"> knucklehead.</w:t>
       </w:r>
     </w:p>
     <w:p>
@@ -28,610 +48,602 @@
         <w:pBdr>
           <w:bottom w:val="single" w:sz="6" w:space="1" w:color="auto"/>
         </w:pBdr>
-        <w:spacing w:line="240" w:lineRule="auto"/>
+        <w:spacing w:line="276" w:lineRule="auto"/>
         <w:jc w:val="both"/>
         <w:rPr>
-          <w:sz w:val="20"/>
-          <w:szCs w:val="20"/>
+          <w:i/>
+          <w:iCs/>
+          <w:sz w:val="18"/>
+          <w:szCs w:val="18"/>
         </w:rPr>
       </w:pPr>
       <w:r>
         <w:rPr>
-          <w:sz w:val="20"/>
-          <w:szCs w:val="20"/>
+          <w:i/>
+          <w:iCs/>
+          <w:sz w:val="18"/>
+          <w:szCs w:val="18"/>
         </w:rPr>
         <w:tab/>
-        <w:t>- Eseyem</w:t>
+        <w:t xml:space="preserve">- </w:t>
+      </w:r>
+      <w:proofErr w:type="spellStart"/>
+      <w:r>
+        <w:rPr>
+          <w:i/>
+          <w:iCs/>
+          <w:sz w:val="18"/>
+          <w:szCs w:val="18"/>
+        </w:rPr>
+        <w:t>Eseyem</w:t>
+      </w:r>
+      <w:proofErr w:type="spellEnd"/>
+    </w:p>
+    <w:p>
+      <w:pPr>
+        <w:pBdr>
+          <w:bottom w:val="single" w:sz="6" w:space="1" w:color="auto"/>
+        </w:pBdr>
+        <w:spacing w:line="276" w:lineRule="auto"/>
+        <w:jc w:val="both"/>
+        <w:rPr>
+          <w:sz w:val="18"/>
+          <w:szCs w:val="18"/>
+        </w:rPr>
+      </w:pPr>
+    </w:p>
+    <w:p>
+      <w:pPr>
+        <w:spacing w:line="276" w:lineRule="auto"/>
+        <w:jc w:val="both"/>
+        <w:rPr>
+          <w:sz w:val="18"/>
+          <w:szCs w:val="18"/>
+        </w:rPr>
+      </w:pPr>
+    </w:p>
+    <w:p>
+      <w:pPr>
+        <w:spacing w:line="276" w:lineRule="auto"/>
+        <w:jc w:val="both"/>
+        <w:rPr>
+          <w:sz w:val="18"/>
+          <w:szCs w:val="18"/>
+        </w:rPr>
+      </w:pPr>
+      <w:r>
+        <w:rPr>
+          <w:b/>
+          <w:bCs/>
+          <w:sz w:val="18"/>
+          <w:szCs w:val="18"/>
+        </w:rPr>
+        <w:t>The Journey to the Starlit Veil</w:t>
       </w:r>
     </w:p>
     <w:p>
       <w:pPr>
-        <w:pBdr>
-          <w:bottom w:val="single" w:sz="6" w:space="1" w:color="auto"/>
-        </w:pBdr>
-        <w:spacing w:line="240" w:lineRule="auto"/>
-        <w:jc w:val="both"/>
-        <w:rPr>
-          <w:sz w:val="20"/>
-          <w:szCs w:val="20"/>
-        </w:rPr>
-      </w:pPr>
-    </w:p>
-    <w:p>
-      <w:pPr>
-        <w:pBdr>
-          <w:bottom w:val="single" w:sz="6" w:space="1" w:color="auto"/>
-        </w:pBdr>
-        <w:spacing w:line="240" w:lineRule="auto"/>
-        <w:jc w:val="both"/>
-        <w:rPr>
-          <w:sz w:val="20"/>
-          <w:szCs w:val="20"/>
-        </w:rPr>
-      </w:pPr>
-    </w:p>
-    <w:p>
-      <w:pPr>
-        <w:spacing w:line="240" w:lineRule="auto"/>
-        <w:jc w:val="both"/>
-        <w:rPr>
-          <w:sz w:val="20"/>
-          <w:szCs w:val="20"/>
-        </w:rPr>
-      </w:pPr>
-    </w:p>
-    <w:p>
-      <w:pPr>
-        <w:spacing w:line="480" w:lineRule="auto"/>
+        <w:spacing w:line="276" w:lineRule="auto"/>
         <w:jc w:val="both"/>
         <w:rPr>
           <w:b/>
           <w:bCs/>
-          <w:sz w:val="32"/>
-          <w:szCs w:val="32"/>
+          <w:sz w:val="18"/>
+          <w:szCs w:val="18"/>
         </w:rPr>
       </w:pPr>
       <w:r>
         <w:rPr>
-          <w:sz w:val="32"/>
-          <w:szCs w:val="32"/>
+          <w:b/>
+          <w:bCs/>
+          <w:sz w:val="18"/>
+          <w:szCs w:val="18"/>
         </w:rPr>
-        <w:t xml:space="preserve">Sequence </w:t>
-      </w:r>
-      <w:r>
-        <w:rPr>
-          <w:sz w:val="32"/>
-          <w:szCs w:val="32"/>
-        </w:rPr>
-        <w:t xml:space="preserve">1 | </w:t>
+        <w:t>1. Mindscape Environment</w:t>
       </w:r>
       <w:r>
         <w:rPr>
           <w:b/>
           <w:bCs/>
-          <w:sz w:val="32"/>
-          <w:szCs w:val="32"/>
+          <w:sz w:val="18"/>
+          <w:szCs w:val="18"/>
         </w:rPr>
-        <w:t xml:space="preserve">Prologue </w:t>
+        <w:tab/>
       </w:r>
     </w:p>
     <w:p>
       <w:pPr>
-        <w:spacing w:line="480" w:lineRule="auto"/>
-        <w:jc w:val="center"/>
+        <w:spacing w:line="276" w:lineRule="auto"/>
+        <w:ind w:firstLine="720"/>
+        <w:jc w:val="both"/>
         <w:rPr>
-          <w:rFonts w:ascii="Poppins" w:hAnsi="Poppins" w:cs="Poppins"/>
+          <w:sz w:val="18"/>
+          <w:szCs w:val="18"/>
         </w:rPr>
       </w:pPr>
       <w:r>
         <w:rPr>
-          <w:rFonts w:ascii="Poppins" w:hAnsi="Poppins" w:cs="Poppins"/>
+          <w:sz w:val="18"/>
+          <w:szCs w:val="18"/>
         </w:rPr>
-        <w:t>The dialog is already on the game. Too tired to insert it here.</w:t>
+        <w:t>The game is set in a visually dynamic mindscape, represented through multiple layers of gas and stars that reflect the protagonist Lila's emotional state. The map comprises four distinct layers, each serving a specific purpose in conveying the narrative and atmosphere.</w:t>
       </w:r>
     </w:p>
     <w:p>
       <w:pPr>
-        <w:spacing w:line="480" w:lineRule="auto"/>
+        <w:spacing w:line="276" w:lineRule="auto"/>
         <w:jc w:val="both"/>
-      </w:pPr>
-      <w:r>
-        <w:t>Introduction</w:t>
-      </w:r>
-      <w:r>
-        <w:t xml:space="preserve"> and Tasks</w:t>
-      </w:r>
-    </w:p>
-    <w:p>
-      <w:pPr>
-        <w:spacing w:line="480" w:lineRule="auto"/>
-        <w:jc w:val="both"/>
-      </w:pPr>
-      <w:r>
-        <w:tab/>
-      </w:r>
+        <w:rPr>
+          <w:b/>
+          <w:bCs/>
+          <w:sz w:val="18"/>
+          <w:szCs w:val="18"/>
+        </w:rPr>
+      </w:pPr>
       <w:r>
         <w:rPr>
           <w:b/>
           <w:bCs/>
+          <w:sz w:val="18"/>
+          <w:szCs w:val="18"/>
         </w:rPr>
-        <w:t xml:space="preserve">Sgt. </w:t>
-      </w:r>
-      <w:r>
-        <w:rPr>
-          <w:b/>
-          <w:bCs/>
-        </w:rPr>
-        <w:t xml:space="preserve">Adam </w:t>
-      </w:r>
-      <w:r>
-        <w:t xml:space="preserve">has dozed off from duty, woken up by </w:t>
-      </w:r>
-      <w:r>
-        <w:rPr>
-          <w:b/>
-          <w:bCs/>
-        </w:rPr>
-        <w:t xml:space="preserve">Lt. </w:t>
-      </w:r>
-      <w:r>
-        <w:rPr>
-          <w:b/>
-          <w:bCs/>
-        </w:rPr>
-        <w:t>Mill</w:t>
-      </w:r>
-      <w:r>
-        <w:rPr>
-          <w:b/>
-          <w:bCs/>
-        </w:rPr>
-        <w:t xml:space="preserve">. </w:t>
-      </w:r>
-      <w:r>
-        <w:t xml:space="preserve">Their current job is to identify space rock fragments from a colossal asteroid that </w:t>
-      </w:r>
-      <w:r>
-        <w:t>had been</w:t>
-      </w:r>
-      <w:r>
-        <w:t xml:space="preserve"> shot </w:t>
-      </w:r>
-      <w:r>
-        <w:t xml:space="preserve">to fragments </w:t>
-      </w:r>
-      <w:r>
-        <w:t xml:space="preserve">by </w:t>
-      </w:r>
-      <w:r>
-        <w:t>combined forces</w:t>
-      </w:r>
-      <w:r>
-        <w:t xml:space="preserve"> of the </w:t>
-      </w:r>
-      <w:r>
-        <w:rPr>
-          <w:b/>
-          <w:bCs/>
-        </w:rPr>
-        <w:t>Higher Terrestrial</w:t>
-      </w:r>
-      <w:r>
-        <w:rPr>
-          <w:b/>
-          <w:bCs/>
-        </w:rPr>
-        <w:t xml:space="preserve"> Vanguard </w:t>
-      </w:r>
-      <w:r>
-        <w:t xml:space="preserve">of Terra </w:t>
-      </w:r>
-      <w:r>
-        <w:rPr>
-          <w:i/>
-          <w:iCs/>
-        </w:rPr>
-        <w:t>(previously called Earth)</w:t>
-      </w:r>
-      <w:r>
-        <w:t xml:space="preserve"> that are bound to strike the planet to extinction.</w:t>
+        <w:t>Layer Overview</w:t>
       </w:r>
     </w:p>
+    <w:tbl>
+      <w:tblPr>
+        <w:tblW w:w="0" w:type="auto"/>
+        <w:tblCellSpacing w:w="15" w:type="dxa"/>
+        <w:tblCellMar>
+          <w:top w:w="173" w:type="dxa"/>
+          <w:left w:w="173" w:type="dxa"/>
+          <w:bottom w:w="173" w:type="dxa"/>
+          <w:right w:w="173" w:type="dxa"/>
+        </w:tblCellMar>
+        <w:tblLook w:val="04A0" w:firstRow="1" w:lastRow="0" w:firstColumn="1" w:lastColumn="0" w:noHBand="0" w:noVBand="1"/>
+      </w:tblPr>
+      <w:tblGrid>
+        <w:gridCol w:w="1769"/>
+        <w:gridCol w:w="4478"/>
+        <w:gridCol w:w="3113"/>
+      </w:tblGrid>
+      <w:tr>
+        <w:trPr>
+          <w:trHeight w:val="445"/>
+          <w:tblHeader/>
+          <w:tblCellSpacing w:w="15" w:type="dxa"/>
+        </w:trPr>
+        <w:tc>
+          <w:tcPr>
+            <w:tcW w:w="0" w:type="auto"/>
+            <w:vAlign w:val="center"/>
+            <w:hideMark/>
+          </w:tcPr>
+          <w:p>
+            <w:pPr>
+              <w:spacing w:line="276" w:lineRule="auto"/>
+              <w:rPr>
+                <w:b/>
+                <w:bCs/>
+                <w:sz w:val="18"/>
+                <w:szCs w:val="18"/>
+              </w:rPr>
+            </w:pPr>
+            <w:r>
+              <w:rPr>
+                <w:b/>
+                <w:bCs/>
+                <w:sz w:val="18"/>
+                <w:szCs w:val="18"/>
+              </w:rPr>
+              <w:t>Layer</w:t>
+            </w:r>
+          </w:p>
+        </w:tc>
+        <w:tc>
+          <w:tcPr>
+            <w:tcW w:w="0" w:type="auto"/>
+            <w:vAlign w:val="center"/>
+            <w:hideMark/>
+          </w:tcPr>
+          <w:p>
+            <w:pPr>
+              <w:spacing w:line="276" w:lineRule="auto"/>
+              <w:rPr>
+                <w:b/>
+                <w:bCs/>
+                <w:sz w:val="18"/>
+                <w:szCs w:val="18"/>
+              </w:rPr>
+            </w:pPr>
+            <w:r>
+              <w:rPr>
+                <w:b/>
+                <w:bCs/>
+                <w:sz w:val="18"/>
+                <w:szCs w:val="18"/>
+              </w:rPr>
+              <w:t>Description</w:t>
+            </w:r>
+          </w:p>
+        </w:tc>
+        <w:tc>
+          <w:tcPr>
+            <w:tcW w:w="0" w:type="auto"/>
+            <w:vAlign w:val="center"/>
+            <w:hideMark/>
+          </w:tcPr>
+          <w:p>
+            <w:pPr>
+              <w:spacing w:line="276" w:lineRule="auto"/>
+              <w:rPr>
+                <w:b/>
+                <w:bCs/>
+                <w:sz w:val="18"/>
+                <w:szCs w:val="18"/>
+              </w:rPr>
+            </w:pPr>
+            <w:r>
+              <w:rPr>
+                <w:b/>
+                <w:bCs/>
+                <w:sz w:val="18"/>
+                <w:szCs w:val="18"/>
+              </w:rPr>
+              <w:t>Emotional Representation</w:t>
+            </w:r>
+          </w:p>
+        </w:tc>
+      </w:tr>
+      <w:tr>
+        <w:trPr>
+          <w:trHeight w:val="1549"/>
+          <w:tblCellSpacing w:w="15" w:type="dxa"/>
+        </w:trPr>
+        <w:tc>
+          <w:tcPr>
+            <w:tcW w:w="0" w:type="auto"/>
+            <w:vAlign w:val="center"/>
+            <w:hideMark/>
+          </w:tcPr>
+          <w:p>
+            <w:pPr>
+              <w:spacing w:line="276" w:lineRule="auto"/>
+              <w:rPr>
+                <w:sz w:val="18"/>
+                <w:szCs w:val="18"/>
+              </w:rPr>
+            </w:pPr>
+            <w:r>
+              <w:rPr>
+                <w:b/>
+                <w:bCs/>
+                <w:sz w:val="18"/>
+                <w:szCs w:val="18"/>
+              </w:rPr>
+              <w:t>Layer 1: Primary Gas Perlin Noise</w:t>
+            </w:r>
+          </w:p>
+        </w:tc>
+        <w:tc>
+          <w:tcPr>
+            <w:tcW w:w="0" w:type="auto"/>
+            <w:vAlign w:val="center"/>
+            <w:hideMark/>
+          </w:tcPr>
+          <w:p>
+            <w:pPr>
+              <w:spacing w:line="276" w:lineRule="auto"/>
+              <w:rPr>
+                <w:sz w:val="18"/>
+                <w:szCs w:val="18"/>
+              </w:rPr>
+            </w:pPr>
+            <w:r>
+              <w:rPr>
+                <w:sz w:val="18"/>
+                <w:szCs w:val="18"/>
+              </w:rPr>
+              <w:t>This layer serves as the foundation of the mindscape, representing Lila's core emotions. It is modified through player interactions, reflecting her overall mood throughout the game.</w:t>
+            </w:r>
+          </w:p>
+        </w:tc>
+        <w:tc>
+          <w:tcPr>
+            <w:tcW w:w="0" w:type="auto"/>
+            <w:vAlign w:val="center"/>
+            <w:hideMark/>
+          </w:tcPr>
+          <w:p>
+            <w:pPr>
+              <w:spacing w:line="276" w:lineRule="auto"/>
+              <w:rPr>
+                <w:sz w:val="18"/>
+                <w:szCs w:val="18"/>
+              </w:rPr>
+            </w:pPr>
+            <w:r>
+              <w:rPr>
+                <w:sz w:val="18"/>
+                <w:szCs w:val="18"/>
+              </w:rPr>
+              <w:t xml:space="preserve">- Soft, cool colors (e.g., blues or greens) signify detachment or numbness. </w:t>
+            </w:r>
+            <w:r>
+              <w:rPr>
+                <w:sz w:val="18"/>
+                <w:szCs w:val="18"/>
+              </w:rPr>
+              <w:br/>
+              <w:t>- Warm hues (e.g., purples or pinks) indicate growing self-awareness and moments of peace.</w:t>
+            </w:r>
+          </w:p>
+        </w:tc>
+      </w:tr>
+      <w:tr>
+        <w:trPr>
+          <w:trHeight w:val="847"/>
+          <w:tblCellSpacing w:w="15" w:type="dxa"/>
+        </w:trPr>
+        <w:tc>
+          <w:tcPr>
+            <w:tcW w:w="0" w:type="auto"/>
+            <w:vAlign w:val="center"/>
+            <w:hideMark/>
+          </w:tcPr>
+          <w:p>
+            <w:pPr>
+              <w:spacing w:line="276" w:lineRule="auto"/>
+              <w:rPr>
+                <w:sz w:val="18"/>
+                <w:szCs w:val="18"/>
+              </w:rPr>
+            </w:pPr>
+            <w:r>
+              <w:rPr>
+                <w:b/>
+                <w:bCs/>
+                <w:sz w:val="18"/>
+                <w:szCs w:val="18"/>
+              </w:rPr>
+              <w:t>Layer 2: Secondary Gas Perlin Noise</w:t>
+            </w:r>
+          </w:p>
+        </w:tc>
+        <w:tc>
+          <w:tcPr>
+            <w:tcW w:w="0" w:type="auto"/>
+            <w:vAlign w:val="center"/>
+            <w:hideMark/>
+          </w:tcPr>
+          <w:p>
+            <w:pPr>
+              <w:spacing w:line="276" w:lineRule="auto"/>
+              <w:rPr>
+                <w:sz w:val="18"/>
+                <w:szCs w:val="18"/>
+              </w:rPr>
+            </w:pPr>
+            <w:r>
+              <w:rPr>
+                <w:sz w:val="18"/>
+                <w:szCs w:val="18"/>
+              </w:rPr>
+              <w:t>This layer visually represents Lila’s current emotional phase, reacting to the memories she interacts with.</w:t>
+            </w:r>
+          </w:p>
+        </w:tc>
+        <w:tc>
+          <w:tcPr>
+            <w:tcW w:w="0" w:type="auto"/>
+            <w:vAlign w:val="center"/>
+            <w:hideMark/>
+          </w:tcPr>
+          <w:p>
+            <w:pPr>
+              <w:spacing w:line="276" w:lineRule="auto"/>
+              <w:rPr>
+                <w:sz w:val="18"/>
+                <w:szCs w:val="18"/>
+              </w:rPr>
+            </w:pPr>
+            <w:r>
+              <w:rPr>
+                <w:sz w:val="18"/>
+                <w:szCs w:val="18"/>
+              </w:rPr>
+              <w:t xml:space="preserve">- Light, warm colors (e.g., pastel yellows or oranges) represent joy. </w:t>
+            </w:r>
+            <w:r>
+              <w:rPr>
+                <w:sz w:val="18"/>
+                <w:szCs w:val="18"/>
+              </w:rPr>
+              <w:br/>
+              <w:t>- Darker tones (e.g., desaturated blues or violets) signify sorrow.</w:t>
+            </w:r>
+          </w:p>
+        </w:tc>
+      </w:tr>
+      <w:tr>
+        <w:trPr>
+          <w:tblCellSpacing w:w="15" w:type="dxa"/>
+        </w:trPr>
+        <w:tc>
+          <w:tcPr>
+            <w:tcW w:w="0" w:type="auto"/>
+            <w:vAlign w:val="center"/>
+            <w:hideMark/>
+          </w:tcPr>
+          <w:p>
+            <w:pPr>
+              <w:spacing w:line="276" w:lineRule="auto"/>
+              <w:rPr>
+                <w:sz w:val="18"/>
+                <w:szCs w:val="18"/>
+              </w:rPr>
+            </w:pPr>
+            <w:r>
+              <w:rPr>
+                <w:b/>
+                <w:bCs/>
+                <w:sz w:val="18"/>
+                <w:szCs w:val="18"/>
+              </w:rPr>
+              <w:t>Layer 3: Tertiary Gas Perlin Noise</w:t>
+            </w:r>
+          </w:p>
+        </w:tc>
+        <w:tc>
+          <w:tcPr>
+            <w:tcW w:w="0" w:type="auto"/>
+            <w:vAlign w:val="center"/>
+            <w:hideMark/>
+          </w:tcPr>
+          <w:p>
+            <w:pPr>
+              <w:spacing w:line="276" w:lineRule="auto"/>
+              <w:rPr>
+                <w:sz w:val="18"/>
+                <w:szCs w:val="18"/>
+              </w:rPr>
+            </w:pPr>
+            <w:r>
+              <w:rPr>
+                <w:sz w:val="18"/>
+                <w:szCs w:val="18"/>
+              </w:rPr>
+              <w:t>This layer embodies Lila’s underlying struggles, including self-doubt and despair. Its color density changes as the player navigates the mindscape.</w:t>
+            </w:r>
+          </w:p>
+        </w:tc>
+        <w:tc>
+          <w:tcPr>
+            <w:tcW w:w="0" w:type="auto"/>
+            <w:vAlign w:val="center"/>
+            <w:hideMark/>
+          </w:tcPr>
+          <w:p>
+            <w:pPr>
+              <w:spacing w:line="276" w:lineRule="auto"/>
+              <w:rPr>
+                <w:sz w:val="18"/>
+                <w:szCs w:val="18"/>
+              </w:rPr>
+            </w:pPr>
+            <w:r>
+              <w:rPr>
+                <w:sz w:val="18"/>
+                <w:szCs w:val="18"/>
+              </w:rPr>
+              <w:t xml:space="preserve">- Dark colors (e.g., deep purples or muted grays) symbolize the shadow of despair. </w:t>
+            </w:r>
+            <w:r>
+              <w:rPr>
+                <w:sz w:val="18"/>
+                <w:szCs w:val="18"/>
+              </w:rPr>
+              <w:br/>
+              <w:t>- Lighter shades indicate moments of clarity and hope.</w:t>
+            </w:r>
+          </w:p>
+        </w:tc>
+      </w:tr>
+      <w:tr>
+        <w:trPr>
+          <w:trHeight w:val="892"/>
+          <w:tblCellSpacing w:w="15" w:type="dxa"/>
+        </w:trPr>
+        <w:tc>
+          <w:tcPr>
+            <w:tcW w:w="0" w:type="auto"/>
+            <w:vAlign w:val="center"/>
+            <w:hideMark/>
+          </w:tcPr>
+          <w:p>
+            <w:pPr>
+              <w:spacing w:line="276" w:lineRule="auto"/>
+              <w:rPr>
+                <w:sz w:val="18"/>
+                <w:szCs w:val="18"/>
+              </w:rPr>
+            </w:pPr>
+            <w:r>
+              <w:rPr>
+                <w:b/>
+                <w:bCs/>
+                <w:sz w:val="18"/>
+                <w:szCs w:val="18"/>
+              </w:rPr>
+              <w:t>Layer 4: Stars</w:t>
+            </w:r>
+          </w:p>
+        </w:tc>
+        <w:tc>
+          <w:tcPr>
+            <w:tcW w:w="0" w:type="auto"/>
+            <w:vAlign w:val="center"/>
+            <w:hideMark/>
+          </w:tcPr>
+          <w:p>
+            <w:pPr>
+              <w:spacing w:line="276" w:lineRule="auto"/>
+              <w:rPr>
+                <w:sz w:val="18"/>
+                <w:szCs w:val="18"/>
+              </w:rPr>
+            </w:pPr>
+            <w:r>
+              <w:rPr>
+                <w:sz w:val="18"/>
+                <w:szCs w:val="18"/>
+              </w:rPr>
+              <w:t>A non-interactive background layer featuring distant stars, symbolizing memories that are yet to be confronted. This layer creates depth and a sense of vastness in Lila's mindscape.</w:t>
+            </w:r>
+          </w:p>
+        </w:tc>
+        <w:tc>
+          <w:tcPr>
+            <w:tcW w:w="0" w:type="auto"/>
+            <w:vAlign w:val="center"/>
+            <w:hideMark/>
+          </w:tcPr>
+          <w:p>
+            <w:pPr>
+              <w:spacing w:line="276" w:lineRule="auto"/>
+              <w:rPr>
+                <w:sz w:val="18"/>
+                <w:szCs w:val="18"/>
+              </w:rPr>
+            </w:pPr>
+            <w:r>
+              <w:rPr>
+                <w:sz w:val="18"/>
+                <w:szCs w:val="18"/>
+              </w:rPr>
+              <w:t>- Constantly present, the stars represent Lila’s life story and the complexity of her experiences.</w:t>
+            </w:r>
+          </w:p>
+        </w:tc>
+      </w:tr>
+    </w:tbl>
     <w:p>
       <w:pPr>
-        <w:pStyle w:val="ListParagraph"/>
-        <w:numPr>
-          <w:ilvl w:val="0"/>
-          <w:numId w:val="2"/>
-        </w:numPr>
-        <w:spacing w:line="480" w:lineRule="auto"/>
+        <w:spacing w:line="276" w:lineRule="auto"/>
         <w:jc w:val="both"/>
-      </w:pPr>
-      <w:r>
-        <w:t>Recheck TerraX task log.</w:t>
-      </w:r>
+        <w:rPr>
+          <w:sz w:val="18"/>
+          <w:szCs w:val="18"/>
+        </w:rPr>
+      </w:pPr>
     </w:p>
     <w:p>
       <w:pPr>
-        <w:pStyle w:val="ListParagraph"/>
-        <w:numPr>
-          <w:ilvl w:val="0"/>
-          <w:numId w:val="3"/>
-        </w:numPr>
-        <w:spacing w:line="480" w:lineRule="auto"/>
+        <w:spacing w:line="276" w:lineRule="auto"/>
         <w:jc w:val="both"/>
         <w:rPr>
-          <w:i/>
-          <w:iCs/>
-        </w:rPr>
-      </w:pPr>
-      <w:r>
-        <w:rPr>
-          <w:i/>
-          <w:iCs/>
-        </w:rPr>
-        <w:t xml:space="preserve">Introduce </w:t>
-      </w:r>
-      <w:r>
-        <w:rPr>
-          <w:i/>
-          <w:iCs/>
-        </w:rPr>
-        <w:t>movement</w:t>
-      </w:r>
-      <w:r>
-        <w:rPr>
-          <w:i/>
-          <w:iCs/>
-        </w:rPr>
-        <w:t xml:space="preserve"> and player mechanics to the player.</w:t>
-      </w:r>
-    </w:p>
-    <w:p>
-      <w:pPr>
-        <w:pStyle w:val="ListParagraph"/>
-        <w:numPr>
-          <w:ilvl w:val="0"/>
-          <w:numId w:val="3"/>
-        </w:numPr>
-        <w:spacing w:line="480" w:lineRule="auto"/>
-        <w:jc w:val="both"/>
-        <w:rPr>
-          <w:i/>
-          <w:iCs/>
-        </w:rPr>
-      </w:pPr>
-      <w:r>
-        <w:rPr>
-          <w:i/>
-          <w:iCs/>
-        </w:rPr>
-        <w:t xml:space="preserve">Introduce </w:t>
-      </w:r>
-      <w:r>
-        <w:rPr>
-          <w:i/>
-          <w:iCs/>
-        </w:rPr>
-        <w:t>the task, map, inventory panels to the player.</w:t>
-      </w:r>
-    </w:p>
-    <w:p>
-      <w:pPr>
-        <w:spacing w:line="480" w:lineRule="auto"/>
-        <w:ind w:left="1440"/>
-        <w:jc w:val="both"/>
-        <w:rPr>
-          <w:i/>
-          <w:iCs/>
-        </w:rPr>
-      </w:pPr>
-      <w:r>
-        <w:rPr>
-          <w:i/>
-          <w:iCs/>
-        </w:rPr>
-        <w:t>To Complete Task 1 Player must open and get familiarized by the controls.</w:t>
-      </w:r>
-    </w:p>
-    <w:p>
-      <w:pPr>
-        <w:spacing w:line="240" w:lineRule="auto"/>
-        <w:jc w:val="center"/>
-        <w:rPr>
-          <w:rFonts w:ascii="Poppins" w:hAnsi="Poppins" w:cs="Poppins"/>
-        </w:rPr>
-      </w:pPr>
-      <w:r>
-        <w:rPr>
-          <w:rFonts w:ascii="Poppins" w:hAnsi="Poppins" w:cs="Poppins"/>
-          <w:b/>
-          <w:bCs/>
-        </w:rPr>
-        <w:t>Mill</w:t>
-      </w:r>
-      <w:r>
-        <w:rPr>
-          <w:rFonts w:ascii="Poppins" w:hAnsi="Poppins" w:cs="Poppins"/>
-        </w:rPr>
-        <w:t xml:space="preserve"> </w:t>
-      </w:r>
-      <w:r>
-        <w:rPr>
-          <w:rFonts w:ascii="Poppins" w:hAnsi="Poppins" w:cs="Poppins"/>
-          <w:i/>
-          <w:iCs/>
-          <w:sz w:val="16"/>
-          <w:szCs w:val="16"/>
-        </w:rPr>
-        <w:t>(Already in the ship)</w:t>
-      </w:r>
-      <w:r>
-        <w:rPr>
-          <w:rFonts w:ascii="Poppins" w:hAnsi="Poppins" w:cs="Poppins"/>
-        </w:rPr>
-        <w:t xml:space="preserve"> Oh, I forgot. Oops.</w:t>
-      </w:r>
-    </w:p>
-    <w:p>
-      <w:pPr>
-        <w:spacing w:line="240" w:lineRule="auto"/>
-        <w:jc w:val="center"/>
-        <w:rPr>
-          <w:rFonts w:ascii="Poppins" w:hAnsi="Poppins" w:cs="Poppins"/>
-        </w:rPr>
-      </w:pPr>
-      <w:r>
-        <w:rPr>
-          <w:rFonts w:ascii="Poppins" w:hAnsi="Poppins" w:cs="Poppins"/>
-          <w:b/>
-          <w:bCs/>
-        </w:rPr>
-        <w:t xml:space="preserve">Adam </w:t>
-      </w:r>
-      <w:r>
-        <w:rPr>
-          <w:rFonts w:ascii="Poppins" w:hAnsi="Poppins" w:cs="Poppins"/>
-          <w:i/>
-          <w:iCs/>
-          <w:sz w:val="16"/>
-          <w:szCs w:val="16"/>
-        </w:rPr>
-        <w:t>(</w:t>
-      </w:r>
-      <w:r>
-        <w:rPr>
-          <w:rFonts w:ascii="Poppins" w:hAnsi="Poppins" w:cs="Poppins"/>
-          <w:i/>
-          <w:iCs/>
-          <w:sz w:val="16"/>
-          <w:szCs w:val="16"/>
-        </w:rPr>
-        <w:t>Still in the field</w:t>
-      </w:r>
-      <w:r>
-        <w:rPr>
-          <w:rFonts w:ascii="Poppins" w:hAnsi="Poppins" w:cs="Poppins"/>
-          <w:i/>
-          <w:iCs/>
-          <w:sz w:val="16"/>
-          <w:szCs w:val="16"/>
-        </w:rPr>
-        <w:t>)</w:t>
-      </w:r>
-      <w:r>
-        <w:rPr>
-          <w:rFonts w:ascii="Poppins" w:hAnsi="Poppins" w:cs="Poppins"/>
-        </w:rPr>
-        <w:t xml:space="preserve"> </w:t>
-      </w:r>
-      <w:r>
-        <w:rPr>
-          <w:rFonts w:ascii="Poppins" w:hAnsi="Poppins" w:cs="Poppins"/>
-        </w:rPr>
-        <w:t>What now?</w:t>
-      </w:r>
-    </w:p>
-    <w:p>
-      <w:pPr>
-        <w:spacing w:line="240" w:lineRule="auto"/>
-        <w:jc w:val="center"/>
-        <w:rPr>
-          <w:rFonts w:ascii="Poppins" w:hAnsi="Poppins" w:cs="Poppins"/>
-        </w:rPr>
-      </w:pPr>
-      <w:r>
-        <w:rPr>
-          <w:rFonts w:ascii="Poppins" w:hAnsi="Poppins" w:cs="Poppins"/>
-          <w:b/>
-          <w:bCs/>
-        </w:rPr>
-        <w:t>Mill</w:t>
-      </w:r>
-      <w:r>
-        <w:rPr>
-          <w:rFonts w:ascii="Poppins" w:hAnsi="Poppins" w:cs="Poppins"/>
-        </w:rPr>
-        <w:t xml:space="preserve"> </w:t>
-      </w:r>
-      <w:r>
-        <w:rPr>
-          <w:rFonts w:ascii="Poppins" w:hAnsi="Poppins" w:cs="Poppins"/>
-        </w:rPr>
-        <w:t xml:space="preserve">Would you be so kind to get another sample? </w:t>
-      </w:r>
-      <w:r>
-        <w:rPr>
-          <w:rFonts w:ascii="Poppins" w:hAnsi="Poppins" w:cs="Poppins"/>
-        </w:rPr>
-        <w:br/>
-        <w:t>I don’t want to be scolded by the old man in the bridge.</w:t>
-      </w:r>
-    </w:p>
-    <w:p>
-      <w:pPr>
-        <w:spacing w:line="240" w:lineRule="auto"/>
-        <w:jc w:val="center"/>
-        <w:rPr>
-          <w:rFonts w:ascii="Poppins" w:hAnsi="Poppins" w:cs="Poppins"/>
-        </w:rPr>
-      </w:pPr>
-      <w:r>
-        <w:rPr>
-          <w:rFonts w:ascii="Poppins" w:hAnsi="Poppins" w:cs="Poppins"/>
-          <w:b/>
-          <w:bCs/>
-        </w:rPr>
-        <w:t>Mill</w:t>
-      </w:r>
-      <w:r>
-        <w:rPr>
-          <w:rFonts w:ascii="Poppins" w:hAnsi="Poppins" w:cs="Poppins"/>
-        </w:rPr>
-        <w:t xml:space="preserve"> You only need one more sample, probably from another fragment.</w:t>
-      </w:r>
-    </w:p>
-    <w:p>
-      <w:pPr>
-        <w:spacing w:line="240" w:lineRule="auto"/>
-        <w:jc w:val="center"/>
-        <w:rPr>
-          <w:rFonts w:ascii="Poppins" w:hAnsi="Poppins" w:cs="Poppins"/>
-        </w:rPr>
-      </w:pPr>
-      <w:r>
-        <w:rPr>
-          <w:rFonts w:ascii="Poppins" w:hAnsi="Poppins" w:cs="Poppins"/>
-          <w:b/>
-          <w:bCs/>
-        </w:rPr>
-        <w:t>Adam</w:t>
-      </w:r>
-      <w:r>
-        <w:rPr>
-          <w:rFonts w:ascii="Poppins" w:hAnsi="Poppins" w:cs="Poppins"/>
-        </w:rPr>
-        <w:t xml:space="preserve"> </w:t>
-      </w:r>
-      <w:r>
-        <w:rPr>
-          <w:rFonts w:ascii="Poppins" w:hAnsi="Poppins" w:cs="Poppins"/>
-        </w:rPr>
-        <w:t>Well, at least give me some slack after we finish this.</w:t>
-      </w:r>
-    </w:p>
-    <w:p>
-      <w:pPr>
-        <w:spacing w:line="240" w:lineRule="auto"/>
-        <w:jc w:val="center"/>
-        <w:rPr>
-          <w:rFonts w:ascii="Poppins" w:hAnsi="Poppins" w:cs="Poppins"/>
-        </w:rPr>
-      </w:pPr>
-      <w:r>
-        <w:rPr>
-          <w:rFonts w:ascii="Poppins" w:hAnsi="Poppins" w:cs="Poppins"/>
-          <w:b/>
-          <w:bCs/>
-        </w:rPr>
-        <w:t>Mill</w:t>
-      </w:r>
-      <w:r>
-        <w:rPr>
-          <w:rFonts w:ascii="Poppins" w:hAnsi="Poppins" w:cs="Poppins"/>
-        </w:rPr>
-        <w:t xml:space="preserve"> </w:t>
-      </w:r>
-      <w:r>
-        <w:rPr>
-          <w:rFonts w:ascii="Poppins" w:hAnsi="Poppins" w:cs="Poppins"/>
-        </w:rPr>
-        <w:t>Copy that.</w:t>
-      </w:r>
-    </w:p>
-    <w:p>
-      <w:pPr>
-        <w:spacing w:line="240" w:lineRule="auto"/>
-        <w:jc w:val="center"/>
-        <w:rPr>
-          <w:rFonts w:ascii="Poppins" w:hAnsi="Poppins" w:cs="Poppins"/>
-        </w:rPr>
-      </w:pPr>
-    </w:p>
-    <w:p>
-      <w:pPr>
-        <w:pStyle w:val="ListParagraph"/>
-        <w:numPr>
-          <w:ilvl w:val="0"/>
-          <w:numId w:val="2"/>
-        </w:numPr>
-        <w:spacing w:line="480" w:lineRule="auto"/>
-        <w:jc w:val="both"/>
-      </w:pPr>
-      <w:r>
-        <w:lastRenderedPageBreak/>
-        <w:t>Get a rock sample</w:t>
-      </w:r>
-      <w:r>
-        <w:t>.</w:t>
-      </w:r>
-    </w:p>
-    <w:p>
-      <w:pPr>
-        <w:pStyle w:val="ListParagraph"/>
-        <w:numPr>
-          <w:ilvl w:val="0"/>
-          <w:numId w:val="3"/>
-        </w:numPr>
-        <w:spacing w:line="480" w:lineRule="auto"/>
-        <w:jc w:val="both"/>
-        <w:rPr>
-          <w:i/>
-          <w:iCs/>
-        </w:rPr>
-      </w:pPr>
-      <w:r>
-        <w:rPr>
-          <w:i/>
-          <w:iCs/>
-        </w:rPr>
-        <w:t>Move to a new rock fragment.</w:t>
-      </w:r>
-    </w:p>
-    <w:p>
-      <w:pPr>
-        <w:pStyle w:val="ListParagraph"/>
-        <w:numPr>
-          <w:ilvl w:val="0"/>
-          <w:numId w:val="3"/>
-        </w:numPr>
-        <w:spacing w:line="480" w:lineRule="auto"/>
-        <w:jc w:val="both"/>
-        <w:rPr>
-          <w:i/>
-          <w:iCs/>
-        </w:rPr>
-      </w:pPr>
-      <w:r>
-        <w:rPr>
-          <w:i/>
-          <w:iCs/>
-        </w:rPr>
-        <w:t>Get a rock sample.</w:t>
-      </w:r>
-    </w:p>
-    <w:p>
-      <w:pPr>
-        <w:pStyle w:val="ListParagraph"/>
-        <w:numPr>
-          <w:ilvl w:val="0"/>
-          <w:numId w:val="3"/>
-        </w:numPr>
-        <w:spacing w:line="480" w:lineRule="auto"/>
-        <w:jc w:val="both"/>
-        <w:rPr>
-          <w:i/>
-          <w:iCs/>
+          <w:sz w:val="18"/>
+          <w:szCs w:val="18"/>
         </w:rPr>
       </w:pPr>
     </w:p>
@@ -648,6 +660,123 @@
 <file path=word/numbering.xml><?xml version="1.0" encoding="utf-8"?>
 <w:numbering xmlns:wpc="http://schemas.microsoft.com/office/word/2010/wordprocessingCanvas" xmlns:cx="http://schemas.microsoft.com/office/drawing/2014/chartex" xmlns:cx1="http://schemas.microsoft.com/office/drawing/2015/9/8/chartex" xmlns:cx2="http://schemas.microsoft.com/office/drawing/2015/10/21/chartex" xmlns:cx3="http://schemas.microsoft.com/office/drawing/2016/5/9/chartex" xmlns:cx4="http://schemas.microsoft.com/office/drawing/2016/5/10/chartex" xmlns:cx5="http://schemas.microsoft.com/office/drawing/2016/5/11/chartex" xmlns:cx6="http://schemas.microsoft.com/office/drawing/2016/5/12/chartex" xmlns:cx7="http://schemas.microsoft.com/office/drawing/2016/5/13/chartex" xmlns:cx8="http://schemas.microsoft.com/office/drawing/2016/5/14/chartex" xmlns:mc="http://schemas.openxmlformats.org/markup-compatibility/2006" xmlns:aink="http://schemas.microsoft.com/office/drawing/2016/ink" xmlns:am3d="http://schemas.microsoft.com/office/drawing/2017/model3d" xmlns:o="urn:schemas-microsoft-com:office:office" xmlns:oel="http://schemas.microsoft.com/office/2019/extlst" xmlns:r="http://schemas.openxmlformats.org/officeDocument/2006/relationships" xmlns:m="http://schemas.openxmlformats.org/officeDocument/2006/math" xmlns:v="urn:schemas-microsoft-com:vml" xmlns:wp14="http://schemas.microsoft.com/office/word/2010/wordprocessingDrawing" xmlns:wp="http://schemas.openxmlformats.org/drawingml/2006/wordprocessingDrawing" xmlns:w10="urn:schemas-microsoft-com:office:word" xmlns:w="http://schemas.openxmlformats.org/wordprocessingml/2006/main" xmlns:w14="http://schemas.microsoft.com/office/word/2010/wordml" xmlns:w15="http://schemas.microsoft.com/office/word/2012/wordml" xmlns:w16cex="http://schemas.microsoft.com/office/word/2018/wordml/cex" xmlns:w16cid="http://schemas.microsoft.com/office/word/2016/wordml/cid" xmlns:w16="http://schemas.microsoft.com/office/word/2018/wordml" xmlns:w16du="http://schemas.microsoft.com/office/word/2023/wordml/word16du" xmlns:w16sdtdh="http://schemas.microsoft.com/office/word/2020/wordml/sdtdatahash" xmlns:w16se="http://schemas.microsoft.com/office/word/2015/wordml/symex" xmlns:wpg="http://schemas.microsoft.com/office/word/2010/wordprocessingGroup" xmlns:wpi="http://schemas.microsoft.com/office/word/2010/wordprocessingInk" xmlns:wne="http://schemas.microsoft.com/office/word/2006/wordml" xmlns:wps="http://schemas.microsoft.com/office/word/2010/wordprocessingShape" mc:Ignorable="w14 w15 w16se w16cid w16 w16cex w16sdtdh w16du wp14">
   <w:abstractNum w:abstractNumId="0" w15:restartNumberingAfterBreak="0">
+    <w:nsid w:val="1B1E748C"/>
+    <w:multiLevelType w:val="multilevel"/>
+    <w:tmpl w:val="F354616E"/>
+    <w:lvl w:ilvl="0">
+      <w:start w:val="1"/>
+      <w:numFmt w:val="decimal"/>
+      <w:lvlText w:val="%1."/>
+      <w:lvlJc w:val="left"/>
+      <w:pPr>
+        <w:tabs>
+          <w:tab w:val="num" w:pos="720"/>
+        </w:tabs>
+        <w:ind w:left="720" w:hanging="360"/>
+      </w:pPr>
+    </w:lvl>
+    <w:lvl w:ilvl="1">
+      <w:start w:val="1"/>
+      <w:numFmt w:val="bullet"/>
+      <w:lvlText w:val="o"/>
+      <w:lvlJc w:val="left"/>
+      <w:pPr>
+        <w:tabs>
+          <w:tab w:val="num" w:pos="1440"/>
+        </w:tabs>
+        <w:ind w:left="1440" w:hanging="360"/>
+      </w:pPr>
+      <w:rPr>
+        <w:rFonts w:ascii="Courier New" w:hAnsi="Courier New" w:hint="default"/>
+        <w:sz w:val="20"/>
+      </w:rPr>
+    </w:lvl>
+    <w:lvl w:ilvl="2" w:tentative="1">
+      <w:start w:val="1"/>
+      <w:numFmt w:val="decimal"/>
+      <w:lvlText w:val="%3."/>
+      <w:lvlJc w:val="left"/>
+      <w:pPr>
+        <w:tabs>
+          <w:tab w:val="num" w:pos="2160"/>
+        </w:tabs>
+        <w:ind w:left="2160" w:hanging="360"/>
+      </w:pPr>
+    </w:lvl>
+    <w:lvl w:ilvl="3" w:tentative="1">
+      <w:start w:val="1"/>
+      <w:numFmt w:val="decimal"/>
+      <w:lvlText w:val="%4."/>
+      <w:lvlJc w:val="left"/>
+      <w:pPr>
+        <w:tabs>
+          <w:tab w:val="num" w:pos="2880"/>
+        </w:tabs>
+        <w:ind w:left="2880" w:hanging="360"/>
+      </w:pPr>
+    </w:lvl>
+    <w:lvl w:ilvl="4" w:tentative="1">
+      <w:start w:val="1"/>
+      <w:numFmt w:val="decimal"/>
+      <w:lvlText w:val="%5."/>
+      <w:lvlJc w:val="left"/>
+      <w:pPr>
+        <w:tabs>
+          <w:tab w:val="num" w:pos="3600"/>
+        </w:tabs>
+        <w:ind w:left="3600" w:hanging="360"/>
+      </w:pPr>
+    </w:lvl>
+    <w:lvl w:ilvl="5" w:tentative="1">
+      <w:start w:val="1"/>
+      <w:numFmt w:val="decimal"/>
+      <w:lvlText w:val="%6."/>
+      <w:lvlJc w:val="left"/>
+      <w:pPr>
+        <w:tabs>
+          <w:tab w:val="num" w:pos="4320"/>
+        </w:tabs>
+        <w:ind w:left="4320" w:hanging="360"/>
+      </w:pPr>
+    </w:lvl>
+    <w:lvl w:ilvl="6" w:tentative="1">
+      <w:start w:val="1"/>
+      <w:numFmt w:val="decimal"/>
+      <w:lvlText w:val="%7."/>
+      <w:lvlJc w:val="left"/>
+      <w:pPr>
+        <w:tabs>
+          <w:tab w:val="num" w:pos="5040"/>
+        </w:tabs>
+        <w:ind w:left="5040" w:hanging="360"/>
+      </w:pPr>
+    </w:lvl>
+    <w:lvl w:ilvl="7" w:tentative="1">
+      <w:start w:val="1"/>
+      <w:numFmt w:val="decimal"/>
+      <w:lvlText w:val="%8."/>
+      <w:lvlJc w:val="left"/>
+      <w:pPr>
+        <w:tabs>
+          <w:tab w:val="num" w:pos="5760"/>
+        </w:tabs>
+        <w:ind w:left="5760" w:hanging="360"/>
+      </w:pPr>
+    </w:lvl>
+    <w:lvl w:ilvl="8" w:tentative="1">
+      <w:start w:val="1"/>
+      <w:numFmt w:val="decimal"/>
+      <w:lvlText w:val="%9."/>
+      <w:lvlJc w:val="left"/>
+      <w:pPr>
+        <w:tabs>
+          <w:tab w:val="num" w:pos="6480"/>
+        </w:tabs>
+        <w:ind w:left="6480" w:hanging="360"/>
+      </w:pPr>
+    </w:lvl>
+  </w:abstractNum>
+  <w:abstractNum w:abstractNumId="1" w15:restartNumberingAfterBreak="0">
     <w:nsid w:val="25015BE2"/>
     <w:multiLevelType w:val="hybridMultilevel"/>
     <w:tmpl w:val="A878A220"/>
@@ -736,7 +865,120 @@
       </w:pPr>
     </w:lvl>
   </w:abstractNum>
-  <w:abstractNum w:abstractNumId="1" w15:restartNumberingAfterBreak="0">
+  <w:abstractNum w:abstractNumId="2" w15:restartNumberingAfterBreak="0">
+    <w:nsid w:val="48006D86"/>
+    <w:multiLevelType w:val="multilevel"/>
+    <w:tmpl w:val="1E2616DC"/>
+    <w:lvl w:ilvl="0">
+      <w:start w:val="1"/>
+      <w:numFmt w:val="decimal"/>
+      <w:lvlText w:val="%1."/>
+      <w:lvlJc w:val="left"/>
+      <w:pPr>
+        <w:tabs>
+          <w:tab w:val="num" w:pos="720"/>
+        </w:tabs>
+        <w:ind w:left="720" w:hanging="360"/>
+      </w:pPr>
+    </w:lvl>
+    <w:lvl w:ilvl="1" w:tentative="1">
+      <w:start w:val="1"/>
+      <w:numFmt w:val="decimal"/>
+      <w:lvlText w:val="%2."/>
+      <w:lvlJc w:val="left"/>
+      <w:pPr>
+        <w:tabs>
+          <w:tab w:val="num" w:pos="1440"/>
+        </w:tabs>
+        <w:ind w:left="1440" w:hanging="360"/>
+      </w:pPr>
+    </w:lvl>
+    <w:lvl w:ilvl="2" w:tentative="1">
+      <w:start w:val="1"/>
+      <w:numFmt w:val="decimal"/>
+      <w:lvlText w:val="%3."/>
+      <w:lvlJc w:val="left"/>
+      <w:pPr>
+        <w:tabs>
+          <w:tab w:val="num" w:pos="2160"/>
+        </w:tabs>
+        <w:ind w:left="2160" w:hanging="360"/>
+      </w:pPr>
+    </w:lvl>
+    <w:lvl w:ilvl="3" w:tentative="1">
+      <w:start w:val="1"/>
+      <w:numFmt w:val="decimal"/>
+      <w:lvlText w:val="%4."/>
+      <w:lvlJc w:val="left"/>
+      <w:pPr>
+        <w:tabs>
+          <w:tab w:val="num" w:pos="2880"/>
+        </w:tabs>
+        <w:ind w:left="2880" w:hanging="360"/>
+      </w:pPr>
+    </w:lvl>
+    <w:lvl w:ilvl="4" w:tentative="1">
+      <w:start w:val="1"/>
+      <w:numFmt w:val="decimal"/>
+      <w:lvlText w:val="%5."/>
+      <w:lvlJc w:val="left"/>
+      <w:pPr>
+        <w:tabs>
+          <w:tab w:val="num" w:pos="3600"/>
+        </w:tabs>
+        <w:ind w:left="3600" w:hanging="360"/>
+      </w:pPr>
+    </w:lvl>
+    <w:lvl w:ilvl="5" w:tentative="1">
+      <w:start w:val="1"/>
+      <w:numFmt w:val="decimal"/>
+      <w:lvlText w:val="%6."/>
+      <w:lvlJc w:val="left"/>
+      <w:pPr>
+        <w:tabs>
+          <w:tab w:val="num" w:pos="4320"/>
+        </w:tabs>
+        <w:ind w:left="4320" w:hanging="360"/>
+      </w:pPr>
+    </w:lvl>
+    <w:lvl w:ilvl="6" w:tentative="1">
+      <w:start w:val="1"/>
+      <w:numFmt w:val="decimal"/>
+      <w:lvlText w:val="%7."/>
+      <w:lvlJc w:val="left"/>
+      <w:pPr>
+        <w:tabs>
+          <w:tab w:val="num" w:pos="5040"/>
+        </w:tabs>
+        <w:ind w:left="5040" w:hanging="360"/>
+      </w:pPr>
+    </w:lvl>
+    <w:lvl w:ilvl="7" w:tentative="1">
+      <w:start w:val="1"/>
+      <w:numFmt w:val="decimal"/>
+      <w:lvlText w:val="%8."/>
+      <w:lvlJc w:val="left"/>
+      <w:pPr>
+        <w:tabs>
+          <w:tab w:val="num" w:pos="5760"/>
+        </w:tabs>
+        <w:ind w:left="5760" w:hanging="360"/>
+      </w:pPr>
+    </w:lvl>
+    <w:lvl w:ilvl="8" w:tentative="1">
+      <w:start w:val="1"/>
+      <w:numFmt w:val="decimal"/>
+      <w:lvlText w:val="%9."/>
+      <w:lvlJc w:val="left"/>
+      <w:pPr>
+        <w:tabs>
+          <w:tab w:val="num" w:pos="6480"/>
+        </w:tabs>
+        <w:ind w:left="6480" w:hanging="360"/>
+      </w:pPr>
+    </w:lvl>
+  </w:abstractNum>
+  <w:abstractNum w:abstractNumId="3" w15:restartNumberingAfterBreak="0">
     <w:nsid w:val="4C7151D2"/>
     <w:multiLevelType w:val="hybridMultilevel"/>
     <w:tmpl w:val="6C0ED06C"/>
@@ -848,7 +1090,7 @@
       </w:rPr>
     </w:lvl>
   </w:abstractNum>
-  <w:abstractNum w:abstractNumId="2" w15:restartNumberingAfterBreak="0">
+  <w:abstractNum w:abstractNumId="4" w15:restartNumberingAfterBreak="0">
     <w:nsid w:val="5E4C53E6"/>
     <w:multiLevelType w:val="hybridMultilevel"/>
     <w:tmpl w:val="357AFEE8"/>
@@ -962,12 +1204,18 @@
     </w:lvl>
   </w:abstractNum>
   <w:num w:numId="1" w16cid:durableId="1929121684">
+    <w:abstractNumId w:val="3"/>
+  </w:num>
+  <w:num w:numId="2" w16cid:durableId="1770848850">
     <w:abstractNumId w:val="1"/>
   </w:num>
-  <w:num w:numId="2" w16cid:durableId="1770848850">
+  <w:num w:numId="3" w16cid:durableId="1300964076">
+    <w:abstractNumId w:val="4"/>
+  </w:num>
+  <w:num w:numId="4" w16cid:durableId="673803970">
     <w:abstractNumId w:val="0"/>
   </w:num>
-  <w:num w:numId="3" w16cid:durableId="1300964076">
+  <w:num w:numId="5" w16cid:durableId="448478079">
     <w:abstractNumId w:val="2"/>
   </w:num>
 </w:numbering>
@@ -1577,7 +1825,6 @@
   <w:style w:type="character" w:default="1" w:styleId="DefaultParagraphFont">
     <w:name w:val="Default Paragraph Font"/>
     <w:uiPriority w:val="1"/>
-    <w:semiHidden/>
     <w:unhideWhenUsed/>
   </w:style>
   <w:style w:type="table" w:default="1" w:styleId="TableNormal">

</xml_diff>